<commit_message>
Mac addr issue resolved
</commit_message>
<xml_diff>
--- a/LivelookNetXpress B1.0 Bug List Tracking.docx
+++ b/LivelookNetXpress B1.0 Bug List Tracking.docx
@@ -207,7 +207,12 @@
           </w:p>
           <w:p>
             <w:r>
-              <w:t>Validated Done and Issue resolved</w:t>
+              <w:t>Validated d</w:t>
+            </w:r>
+            <w:bookmarkStart w:id="0" w:name="_GoBack"/>
+            <w:bookmarkEnd w:id="0"/>
+            <w:r>
+              <w:t>one and Issue resolved</w:t>
             </w:r>
           </w:p>
         </w:tc>
@@ -330,7 +335,10 @@
           </w:p>
           <w:p>
             <w:r>
-              <w:t>Issue Resolved</w:t>
+              <w:t>Issue r</w:t>
+            </w:r>
+            <w:r>
+              <w:t>esolved</w:t>
             </w:r>
           </w:p>
         </w:tc>
@@ -396,6 +404,18 @@
                 <w:noProof/>
               </w:rPr>
             </w:pPr>
+            <w:r>
+              <w:rPr>
+                <w:noProof/>
+              </w:rPr>
+              <w:t>Issue identified in the processing of the Mac Address Byte format</w:t>
+            </w:r>
+            <w:r>
+              <w:rPr>
+                <w:noProof/>
+              </w:rPr>
+              <w:t>.</w:t>
+            </w:r>
           </w:p>
         </w:tc>
         <w:tc>
@@ -406,8 +426,14 @@
             <w:r>
               <w:t>Fixed 07/25/2016</w:t>
             </w:r>
-            <w:bookmarkStart w:id="0" w:name="_GoBack"/>
-            <w:bookmarkEnd w:id="0"/>
+          </w:p>
+          <w:p>
+            <w:r>
+              <w:t>Validated d</w:t>
+            </w:r>
+            <w:r>
+              <w:t>one and issue resolved.</w:t>
+            </w:r>
           </w:p>
         </w:tc>
       </w:tr>

</xml_diff>

<commit_message>
Trace for new stream bug updated
</commit_message>
<xml_diff>
--- a/LivelookNetXpress B1.0 Bug List Tracking.docx
+++ b/LivelookNetXpress B1.0 Bug List Tracking.docx
@@ -159,7 +159,7 @@
                 <w:noProof/>
               </w:rPr>
               <w:drawing>
-                <wp:inline distT="0" distB="0" distL="0" distR="0" wp14:anchorId="31CDF94C" wp14:editId="45E1A975">
+                <wp:inline distT="0" distB="0" distL="0" distR="0" wp14:anchorId="77952059" wp14:editId="2F06E36E">
                   <wp:extent cx="3752850" cy="2763719"/>
                   <wp:effectExtent l="0" t="0" r="0" b="0"/>
                   <wp:docPr id="1" name="Picture 1"/>
@@ -209,8 +209,6 @@
             <w:r>
               <w:t>Validated d</w:t>
             </w:r>
-            <w:bookmarkStart w:id="0" w:name="_GoBack"/>
-            <w:bookmarkEnd w:id="0"/>
             <w:r>
               <w:t>one and Issue resolved</w:t>
             </w:r>
@@ -268,7 +266,15 @@
               <w:t>Opene</w:t>
             </w:r>
             <w:r>
-              <w:t>d the latest LivelookNetXpress and the application is not starting at all. Tried opening the jar file in Windows Explorer as well from Command prompt. Both failed.</w:t>
+              <w:t xml:space="preserve">d the latest </w:t>
+            </w:r>
+            <w:proofErr w:type="spellStart"/>
+            <w:r>
+              <w:t>LivelookNetXpress</w:t>
+            </w:r>
+            <w:proofErr w:type="spellEnd"/>
+            <w:r>
+              <w:t xml:space="preserve"> and the application is not starting at all. Tried opening the jar file in Windows Explorer as well from Command prompt. Both failed.</w:t>
             </w:r>
           </w:p>
         </w:tc>
@@ -287,7 +293,7 @@
                 <w:noProof/>
               </w:rPr>
               <w:drawing>
-                <wp:inline distT="0" distB="0" distL="0" distR="0" wp14:anchorId="7D2EC6F7" wp14:editId="0693ED4B">
+                <wp:inline distT="0" distB="0" distL="0" distR="0" wp14:anchorId="364FB86C" wp14:editId="2B62C953">
                   <wp:extent cx="4439725" cy="1114425"/>
                   <wp:effectExtent l="0" t="0" r="0" b="0"/>
                   <wp:docPr id="2" name="Picture 2"/>
@@ -387,7 +393,23 @@
           </w:p>
           <w:p>
             <w:r>
-              <w:t>The project when compiled using NetBeans, showed different behavior. The symptom is seen, when adding a new connection, in spite of having the mac address listed, the Livelook Netxpress rejected a new stream connection belongs to the existing mac address</w:t>
+              <w:t xml:space="preserve">The project when compiled using NetBeans, showed different behavior. The symptom is seen, when adding a new connection, in spite of having the mac address listed, the </w:t>
+            </w:r>
+            <w:proofErr w:type="spellStart"/>
+            <w:r>
+              <w:t>Livelook</w:t>
+            </w:r>
+            <w:proofErr w:type="spellEnd"/>
+            <w:r>
+              <w:t xml:space="preserve"> </w:t>
+            </w:r>
+            <w:proofErr w:type="spellStart"/>
+            <w:r>
+              <w:t>Netxpress</w:t>
+            </w:r>
+            <w:proofErr w:type="spellEnd"/>
+            <w:r>
+              <w:t xml:space="preserve"> rejected a new stream connection belongs to the existing mac address</w:t>
             </w:r>
             <w:r>
               <w:t>.</w:t>
@@ -435,6 +457,118 @@
               <w:t>one and issue resolved.</w:t>
             </w:r>
           </w:p>
+        </w:tc>
+      </w:tr>
+      <w:tr>
+        <w:trPr>
+          <w:trHeight w:val="3279"/>
+        </w:trPr>
+        <w:tc>
+          <w:tcPr>
+            <w:tcW w:w="475" w:type="dxa"/>
+          </w:tcPr>
+          <w:p>
+            <w:r>
+              <w:t>4</w:t>
+            </w:r>
+          </w:p>
+        </w:tc>
+        <w:tc>
+          <w:tcPr>
+            <w:tcW w:w="965" w:type="dxa"/>
+          </w:tcPr>
+          <w:p>
+            <w:r>
+              <w:t>07/24/2016</w:t>
+            </w:r>
+          </w:p>
+        </w:tc>
+        <w:tc>
+          <w:tcPr>
+            <w:tcW w:w="4471" w:type="dxa"/>
+          </w:tcPr>
+          <w:p>
+            <w:pPr>
+              <w:rPr>
+                <w:b/>
+              </w:rPr>
+            </w:pPr>
+            <w:r>
+              <w:rPr>
+                <w:b/>
+              </w:rPr>
+              <w:t>Not able to add trace for the newly added stream to Live View</w:t>
+            </w:r>
+          </w:p>
+          <w:p>
+            <w:r>
+              <w:t>After adding a new stream, in the Live look tab, right click-&gt;</w:t>
+            </w:r>
+            <w:r>
+              <w:t>Add Trace</w:t>
+            </w:r>
+            <w:r>
+              <w:t>.</w:t>
+            </w:r>
+          </w:p>
+          <w:p>
+            <w:r>
+              <w:t>See Screen shots</w:t>
+            </w:r>
+            <w:r>
+              <w:t xml:space="preserve"> shown </w:t>
+            </w:r>
+            <w:bookmarkStart w:id="0" w:name="_GoBack"/>
+            <w:bookmarkEnd w:id="0"/>
+            <w:r>
+              <w:t>here.</w:t>
+            </w:r>
+          </w:p>
+        </w:tc>
+        <w:tc>
+          <w:tcPr>
+            <w:tcW w:w="7207" w:type="dxa"/>
+          </w:tcPr>
+          <w:p>
+            <w:pPr>
+              <w:rPr>
+                <w:noProof/>
+              </w:rPr>
+            </w:pPr>
+            <w:r>
+              <w:object w:dxaOrig="12615" w:dyaOrig="9375">
+                <v:shapetype id="_x0000_t75" coordsize="21600,21600" o:spt="75" o:preferrelative="t" path="m@4@5l@4@11@9@11@9@5xe" filled="f" stroked="f">
+                  <v:stroke joinstyle="miter"/>
+                  <v:formulas>
+                    <v:f eqn="if lineDrawn pixelLineWidth 0"/>
+                    <v:f eqn="sum @0 1 0"/>
+                    <v:f eqn="sum 0 0 @1"/>
+                    <v:f eqn="prod @2 1 2"/>
+                    <v:f eqn="prod @3 21600 pixelWidth"/>
+                    <v:f eqn="prod @3 21600 pixelHeight"/>
+                    <v:f eqn="sum @0 0 1"/>
+                    <v:f eqn="prod @6 1 2"/>
+                    <v:f eqn="prod @7 21600 pixelWidth"/>
+                    <v:f eqn="sum @8 21600 0"/>
+                    <v:f eqn="prod @7 21600 pixelHeight"/>
+                    <v:f eqn="sum @10 21600 0"/>
+                  </v:formulas>
+                  <v:path o:extrusionok="f" gradientshapeok="t" o:connecttype="rect"/>
+                  <o:lock v:ext="edit" aspectratio="t"/>
+                </v:shapetype>
+                <v:shape id="_x0000_i1025" type="#_x0000_t75" style="width:287.25pt;height:213pt" o:ole="">
+                  <v:imagedata r:id="rId8" o:title=""/>
+                </v:shape>
+                <o:OLEObject Type="Embed" ProgID="PBrush" ShapeID="_x0000_i1025" DrawAspect="Content" ObjectID="_1530960194" r:id="rId9"/>
+              </w:object>
+            </w:r>
+          </w:p>
+        </w:tc>
+        <w:tc>
+          <w:tcPr>
+            <w:tcW w:w="2556" w:type="dxa"/>
+          </w:tcPr>
+          <w:p/>
         </w:tc>
       </w:tr>
     </w:tbl>
@@ -442,7 +576,7 @@
     <w:p/>
     <w:p/>
     <w:sectPr>
-      <w:headerReference w:type="default" r:id="rId8"/>
+      <w:headerReference w:type="default" r:id="rId10"/>
       <w:pgSz w:w="15840" w:h="12240" w:orient="landscape"/>
       <w:pgMar w:top="1440" w:right="720" w:bottom="1440" w:left="720" w:header="720" w:footer="720" w:gutter="0"/>
       <w:cols w:space="720"/>
@@ -508,8 +642,13 @@
     <w:pPr>
       <w:pStyle w:val="Header"/>
     </w:pPr>
+    <w:proofErr w:type="spellStart"/>
     <w:r>
-      <w:t>Livelook NetXpress B1.0</w:t>
+      <w:t>Livelook</w:t>
+    </w:r>
+    <w:proofErr w:type="spellEnd"/>
+    <w:r>
+      <w:t xml:space="preserve"> NetXpress B1.0</w:t>
     </w:r>
   </w:p>
 </w:hdr>

</xml_diff>

<commit_message>
Updated report generation bug
</commit_message>
<xml_diff>
--- a/LivelookNetXpress B1.0 Bug List Tracking.docx
+++ b/LivelookNetXpress B1.0 Bug List Tracking.docx
@@ -13,7 +13,10 @@
         <w:t xml:space="preserve">- </w:t>
       </w:r>
       <w:r>
-        <w:t>July 26</w:t>
+        <w:t>July 2</w:t>
+      </w:r>
+      <w:r>
+        <w:t>8</w:t>
       </w:r>
       <w:r>
         <w:t>, 2016</w:t>
@@ -31,9 +34,9 @@
         <w:gridCol w:w="540"/>
         <w:gridCol w:w="999"/>
         <w:gridCol w:w="3551"/>
-        <w:gridCol w:w="7510"/>
-        <w:gridCol w:w="1306"/>
-        <w:gridCol w:w="1124"/>
+        <w:gridCol w:w="7420"/>
+        <w:gridCol w:w="1260"/>
+        <w:gridCol w:w="1260"/>
       </w:tblGrid>
       <w:tr>
         <w:trPr>
@@ -71,7 +74,7 @@
         </w:tc>
         <w:tc>
           <w:tcPr>
-            <w:tcW w:w="7510" w:type="dxa"/>
+            <w:tcW w:w="7420" w:type="dxa"/>
           </w:tcPr>
           <w:p>
             <w:r>
@@ -81,7 +84,7 @@
         </w:tc>
         <w:tc>
           <w:tcPr>
-            <w:tcW w:w="1306" w:type="dxa"/>
+            <w:tcW w:w="1260" w:type="dxa"/>
           </w:tcPr>
           <w:p>
             <w:r>
@@ -91,7 +94,7 @@
         </w:tc>
         <w:tc>
           <w:tcPr>
-            <w:tcW w:w="1124" w:type="dxa"/>
+            <w:tcW w:w="1260" w:type="dxa"/>
           </w:tcPr>
           <w:p>
             <w:r>
@@ -163,7 +166,7 @@
         </w:tc>
         <w:tc>
           <w:tcPr>
-            <w:tcW w:w="7510" w:type="dxa"/>
+            <w:tcW w:w="7420" w:type="dxa"/>
           </w:tcPr>
           <w:p>
             <w:r>
@@ -210,7 +213,7 @@
         </w:tc>
         <w:tc>
           <w:tcPr>
-            <w:tcW w:w="1306" w:type="dxa"/>
+            <w:tcW w:w="1260" w:type="dxa"/>
           </w:tcPr>
           <w:p>
             <w:r>
@@ -225,7 +228,7 @@
         </w:tc>
         <w:tc>
           <w:tcPr>
-            <w:tcW w:w="1124" w:type="dxa"/>
+            <w:tcW w:w="1260" w:type="dxa"/>
           </w:tcPr>
           <w:p/>
           <w:p/>
@@ -287,21 +290,13 @@
               <w:t>Opene</w:t>
             </w:r>
             <w:r>
-              <w:t xml:space="preserve">d the latest </w:t>
-            </w:r>
-            <w:proofErr w:type="spellStart"/>
-            <w:r>
-              <w:t>LivelookNetXpress</w:t>
-            </w:r>
-            <w:proofErr w:type="spellEnd"/>
-            <w:r>
-              <w:t xml:space="preserve"> and the application is not starting at all. Tried opening the jar file in Windows Explorer as well from Command prompt. Both failed.</w:t>
-            </w:r>
-          </w:p>
-        </w:tc>
-        <w:tc>
-          <w:tcPr>
-            <w:tcW w:w="7510" w:type="dxa"/>
+              <w:t>d the latest LivelookNetXpress and the application is not starting at all. Tried opening the jar file in Windows Explorer as well from Command prompt. Both failed.</w:t>
+            </w:r>
+          </w:p>
+        </w:tc>
+        <w:tc>
+          <w:tcPr>
+            <w:tcW w:w="7420" w:type="dxa"/>
           </w:tcPr>
           <w:p>
             <w:pPr>
@@ -353,7 +348,7 @@
         </w:tc>
         <w:tc>
           <w:tcPr>
-            <w:tcW w:w="1306" w:type="dxa"/>
+            <w:tcW w:w="1260" w:type="dxa"/>
           </w:tcPr>
           <w:p>
             <w:r>
@@ -368,7 +363,7 @@
         </w:tc>
         <w:tc>
           <w:tcPr>
-            <w:tcW w:w="1124" w:type="dxa"/>
+            <w:tcW w:w="1260" w:type="dxa"/>
           </w:tcPr>
           <w:p>
             <w:r>
@@ -421,29 +416,13 @@
           </w:p>
           <w:p>
             <w:r>
-              <w:t xml:space="preserve">The project when compiled using NetBeans, showed different behavior. The symptom is seen, when adding a new connection, in spite of having the mac address listed, the </w:t>
-            </w:r>
-            <w:proofErr w:type="spellStart"/>
-            <w:r>
-              <w:t>Livelook</w:t>
-            </w:r>
-            <w:proofErr w:type="spellEnd"/>
-            <w:r>
-              <w:t xml:space="preserve"> </w:t>
-            </w:r>
-            <w:proofErr w:type="spellStart"/>
-            <w:r>
-              <w:t>Netxpress</w:t>
-            </w:r>
-            <w:proofErr w:type="spellEnd"/>
-            <w:r>
-              <w:t xml:space="preserve"> rejected a new stream connection belongs to the existing mac address.</w:t>
-            </w:r>
-          </w:p>
-        </w:tc>
-        <w:tc>
-          <w:tcPr>
-            <w:tcW w:w="7510" w:type="dxa"/>
+              <w:t>The project when compiled using NetBeans, showed different behavior. The symptom is seen, when adding a new connection, in spite of having the mac address listed, the Livelook Netxpress rejected a new stream connection belongs to the existing mac address.</w:t>
+            </w:r>
+          </w:p>
+        </w:tc>
+        <w:tc>
+          <w:tcPr>
+            <w:tcW w:w="7420" w:type="dxa"/>
           </w:tcPr>
           <w:p>
             <w:pPr>
@@ -461,7 +440,7 @@
         </w:tc>
         <w:tc>
           <w:tcPr>
-            <w:tcW w:w="1306" w:type="dxa"/>
+            <w:tcW w:w="1260" w:type="dxa"/>
           </w:tcPr>
           <w:p>
             <w:r>
@@ -476,7 +455,7 @@
         </w:tc>
         <w:tc>
           <w:tcPr>
-            <w:tcW w:w="1124" w:type="dxa"/>
+            <w:tcW w:w="1260" w:type="dxa"/>
           </w:tcPr>
           <w:p>
             <w:r>
@@ -531,29 +510,16 @@
               <w:t>Adding a new stream is successful, but still prints “ERROR” in the output window</w:t>
             </w:r>
             <w:r>
-              <w:t xml:space="preserve">. </w:t>
-            </w:r>
-            <w:proofErr w:type="gramStart"/>
-            <w:r>
-              <w:t>When  printed</w:t>
-            </w:r>
-            <w:proofErr w:type="gramEnd"/>
-            <w:r>
-              <w:t xml:space="preserve"> the Exception, it is </w:t>
-            </w:r>
-            <w:proofErr w:type="spellStart"/>
-            <w:r>
-              <w:t>java.lang.ArrayIndexOutOfBoundsException</w:t>
-            </w:r>
-            <w:proofErr w:type="spellEnd"/>
-            <w:r>
-              <w:t>: 0</w:t>
-            </w:r>
-          </w:p>
-        </w:tc>
-        <w:tc>
-          <w:tcPr>
-            <w:tcW w:w="7510" w:type="dxa"/>
+              <w:t xml:space="preserve">. When  printed the Exception, it is </w:t>
+            </w:r>
+            <w:r>
+              <w:t>java.lang.ArrayIndexOutOfBoundsException: 0</w:t>
+            </w:r>
+          </w:p>
+        </w:tc>
+        <w:tc>
+          <w:tcPr>
+            <w:tcW w:w="7420" w:type="dxa"/>
           </w:tcPr>
           <w:p>
             <w:pPr>
@@ -571,7 +537,7 @@
         </w:tc>
         <w:tc>
           <w:tcPr>
-            <w:tcW w:w="1306" w:type="dxa"/>
+            <w:tcW w:w="1260" w:type="dxa"/>
           </w:tcPr>
           <w:p>
             <w:r>
@@ -586,7 +552,7 @@
         </w:tc>
         <w:tc>
           <w:tcPr>
-            <w:tcW w:w="1124" w:type="dxa"/>
+            <w:tcW w:w="1260" w:type="dxa"/>
           </w:tcPr>
           <w:p>
             <w:r>
@@ -650,7 +616,7 @@
         </w:tc>
         <w:tc>
           <w:tcPr>
-            <w:tcW w:w="7510" w:type="dxa"/>
+            <w:tcW w:w="7420" w:type="dxa"/>
           </w:tcPr>
           <w:p>
             <w:pPr>
@@ -679,17 +645,17 @@
                   <v:path o:extrusionok="f" gradientshapeok="t" o:connecttype="rect"/>
                   <o:lock v:ext="edit" aspectratio="t"/>
                 </v:shapetype>
-                <v:shape id="_x0000_i1025" type="#_x0000_t75" style="width:287.25pt;height:213pt" o:ole="">
+                <v:shape id="_x0000_i1126" type="#_x0000_t75" style="width:287.25pt;height:213pt" o:ole="">
                   <v:imagedata r:id="rId9" o:title=""/>
                 </v:shape>
-                <o:OLEObject Type="Embed" ProgID="PBrush" ShapeID="_x0000_i1025" DrawAspect="Content" ObjectID="_1531208069" r:id="rId10"/>
+                <o:OLEObject Type="Embed" ProgID="PBrush" ShapeID="_x0000_i1126" DrawAspect="Content" ObjectID="_1531219430" r:id="rId10"/>
               </w:object>
             </w:r>
           </w:p>
         </w:tc>
         <w:tc>
           <w:tcPr>
-            <w:tcW w:w="1306" w:type="dxa"/>
+            <w:tcW w:w="1260" w:type="dxa"/>
           </w:tcPr>
           <w:p>
             <w:r>
@@ -704,7 +670,7 @@
         </w:tc>
         <w:tc>
           <w:tcPr>
-            <w:tcW w:w="1124" w:type="dxa"/>
+            <w:tcW w:w="1260" w:type="dxa"/>
           </w:tcPr>
           <w:p>
             <w:r>
@@ -747,14 +713,12 @@
                 <w:b/>
               </w:rPr>
             </w:pPr>
-            <w:proofErr w:type="spellStart"/>
             <w:r>
               <w:rPr>
                 <w:b/>
               </w:rPr>
               <w:t>NumberFormatException</w:t>
             </w:r>
-            <w:proofErr w:type="spellEnd"/>
           </w:p>
           <w:p>
             <w:r>
@@ -767,7 +731,7 @@
         </w:tc>
         <w:tc>
           <w:tcPr>
-            <w:tcW w:w="7510" w:type="dxa"/>
+            <w:tcW w:w="7420" w:type="dxa"/>
           </w:tcPr>
           <w:p>
             <w:r>
@@ -828,13 +792,8 @@
               </w:numPr>
             </w:pPr>
             <w:r>
-              <w:t xml:space="preserve">Sometimes, rapidly connect and disconnect sequence will also bring up this </w:t>
-            </w:r>
-            <w:proofErr w:type="spellStart"/>
-            <w:r>
-              <w:t>NumberFormatException</w:t>
-            </w:r>
-            <w:proofErr w:type="spellEnd"/>
+              <w:t>Sometimes, rapidly connect and disconnect sequence will also bring up this NumberFormatException</w:t>
+            </w:r>
             <w:r>
               <w:t xml:space="preserve"> (Fixed)</w:t>
             </w:r>
@@ -842,7 +801,7 @@
         </w:tc>
         <w:tc>
           <w:tcPr>
-            <w:tcW w:w="1306" w:type="dxa"/>
+            <w:tcW w:w="1260" w:type="dxa"/>
           </w:tcPr>
           <w:p>
             <w:r>
@@ -857,19 +816,14 @@
         </w:tc>
         <w:tc>
           <w:tcPr>
-            <w:tcW w:w="1124" w:type="dxa"/>
-          </w:tcPr>
-          <w:p>
-            <w:proofErr w:type="spellStart"/>
+            <w:tcW w:w="1260" w:type="dxa"/>
+          </w:tcPr>
+          <w:p>
             <w:r>
               <w:t>S</w:t>
             </w:r>
             <w:r>
-              <w:t>ometimeshowstopper</w:t>
-            </w:r>
-            <w:proofErr w:type="spellEnd"/>
-            <w:r>
-              <w:t>!</w:t>
+              <w:t>ometimeshowstopper!</w:t>
             </w:r>
           </w:p>
         </w:tc>
@@ -918,27 +872,19 @@
           </w:p>
           <w:p>
             <w:r>
-              <w:t xml:space="preserve">Add a new stream every time, throwing a </w:t>
-            </w:r>
-            <w:proofErr w:type="spellStart"/>
-            <w:r>
-              <w:t>Nullpointer</w:t>
-            </w:r>
-            <w:proofErr w:type="spellEnd"/>
-            <w:r>
-              <w:t xml:space="preserve"> Exception</w:t>
-            </w:r>
-          </w:p>
-        </w:tc>
-        <w:tc>
-          <w:tcPr>
-            <w:tcW w:w="7510" w:type="dxa"/>
+              <w:t>Add a new stream every time, throwing a Nullpointer Exception</w:t>
+            </w:r>
+          </w:p>
+        </w:tc>
+        <w:tc>
+          <w:tcPr>
+            <w:tcW w:w="7420" w:type="dxa"/>
           </w:tcPr>
           <w:p/>
         </w:tc>
         <w:tc>
           <w:tcPr>
-            <w:tcW w:w="1306" w:type="dxa"/>
+            <w:tcW w:w="1260" w:type="dxa"/>
           </w:tcPr>
           <w:p>
             <w:r>
@@ -953,7 +899,7 @@
         </w:tc>
         <w:tc>
           <w:tcPr>
-            <w:tcW w:w="1124" w:type="dxa"/>
+            <w:tcW w:w="1260" w:type="dxa"/>
           </w:tcPr>
           <w:p>
             <w:r>
@@ -1011,7 +957,7 @@
         </w:tc>
         <w:tc>
           <w:tcPr>
-            <w:tcW w:w="7510" w:type="dxa"/>
+            <w:tcW w:w="7420" w:type="dxa"/>
           </w:tcPr>
           <w:p>
             <w:r>
@@ -1024,7 +970,7 @@
         </w:tc>
         <w:tc>
           <w:tcPr>
-            <w:tcW w:w="1306" w:type="dxa"/>
+            <w:tcW w:w="1260" w:type="dxa"/>
           </w:tcPr>
           <w:p>
             <w:r>
@@ -1039,7 +985,7 @@
         </w:tc>
         <w:tc>
           <w:tcPr>
-            <w:tcW w:w="1124" w:type="dxa"/>
+            <w:tcW w:w="1260" w:type="dxa"/>
           </w:tcPr>
           <w:p>
             <w:r>
@@ -1098,7 +1044,7 @@
         </w:tc>
         <w:tc>
           <w:tcPr>
-            <w:tcW w:w="7510" w:type="dxa"/>
+            <w:tcW w:w="7420" w:type="dxa"/>
           </w:tcPr>
           <w:p>
             <w:r>
@@ -1145,13 +1091,17 @@
         </w:tc>
         <w:tc>
           <w:tcPr>
-            <w:tcW w:w="1306" w:type="dxa"/>
-          </w:tcPr>
-          <w:p/>
-        </w:tc>
-        <w:tc>
-          <w:tcPr>
-            <w:tcW w:w="1124" w:type="dxa"/>
+            <w:tcW w:w="1260" w:type="dxa"/>
+          </w:tcPr>
+          <w:p>
+            <w:r>
+              <w:t>Fixed 07/28/2016</w:t>
+            </w:r>
+          </w:p>
+        </w:tc>
+        <w:tc>
+          <w:tcPr>
+            <w:tcW w:w="1260" w:type="dxa"/>
           </w:tcPr>
           <w:p>
             <w:r>
@@ -1224,7 +1174,7 @@
         </w:tc>
         <w:tc>
           <w:tcPr>
-            <w:tcW w:w="7510" w:type="dxa"/>
+            <w:tcW w:w="7420" w:type="dxa"/>
           </w:tcPr>
           <w:p>
             <w:pPr>
@@ -1276,13 +1226,13 @@
         </w:tc>
         <w:tc>
           <w:tcPr>
-            <w:tcW w:w="1306" w:type="dxa"/>
+            <w:tcW w:w="1260" w:type="dxa"/>
           </w:tcPr>
           <w:p/>
         </w:tc>
         <w:tc>
           <w:tcPr>
-            <w:tcW w:w="1124" w:type="dxa"/>
+            <w:tcW w:w="1260" w:type="dxa"/>
           </w:tcPr>
           <w:p>
             <w:r>
@@ -1346,7 +1296,7 @@
         </w:tc>
         <w:tc>
           <w:tcPr>
-            <w:tcW w:w="7510" w:type="dxa"/>
+            <w:tcW w:w="7420" w:type="dxa"/>
           </w:tcPr>
           <w:p>
             <w:pPr>
@@ -1358,13 +1308,13 @@
         </w:tc>
         <w:tc>
           <w:tcPr>
-            <w:tcW w:w="1306" w:type="dxa"/>
+            <w:tcW w:w="1260" w:type="dxa"/>
           </w:tcPr>
           <w:p/>
         </w:tc>
         <w:tc>
           <w:tcPr>
-            <w:tcW w:w="1124" w:type="dxa"/>
+            <w:tcW w:w="1260" w:type="dxa"/>
           </w:tcPr>
           <w:p>
             <w:r>
@@ -1393,10 +1343,7 @@
           </w:tcPr>
           <w:p>
             <w:r>
-              <w:t>07/28</w:t>
-            </w:r>
-            <w:r>
-              <w:t>/2016</w:t>
+              <w:t>07/28/2016</w:t>
             </w:r>
           </w:p>
         </w:tc>
@@ -1425,29 +1372,13 @@
           </w:p>
           <w:p>
             <w:r>
-              <w:t xml:space="preserve">Getting the alarms form </w:t>
-            </w:r>
-            <w:proofErr w:type="spellStart"/>
-            <w:r>
-              <w:t>snmpmgr</w:t>
-            </w:r>
-            <w:proofErr w:type="spellEnd"/>
-            <w:r>
-              <w:t xml:space="preserve"> as well as from </w:t>
-            </w:r>
-            <w:proofErr w:type="spellStart"/>
-            <w:r>
-              <w:t>LogEntry</w:t>
-            </w:r>
-            <w:proofErr w:type="spellEnd"/>
-            <w:r>
-              <w:t>, so that two sets of emails are delivered.</w:t>
-            </w:r>
-          </w:p>
-        </w:tc>
-        <w:tc>
-          <w:tcPr>
-            <w:tcW w:w="7510" w:type="dxa"/>
+              <w:t>Getting the alarms form snmpmgr as well as from LogEntry, so that two sets of emails are delivered.</w:t>
+            </w:r>
+          </w:p>
+        </w:tc>
+        <w:tc>
+          <w:tcPr>
+            <w:tcW w:w="7420" w:type="dxa"/>
           </w:tcPr>
           <w:p>
             <w:pPr>
@@ -1465,13 +1396,13 @@
         </w:tc>
         <w:tc>
           <w:tcPr>
-            <w:tcW w:w="1306" w:type="dxa"/>
+            <w:tcW w:w="1260" w:type="dxa"/>
           </w:tcPr>
           <w:p/>
         </w:tc>
         <w:tc>
           <w:tcPr>
-            <w:tcW w:w="1124" w:type="dxa"/>
+            <w:tcW w:w="1260" w:type="dxa"/>
           </w:tcPr>
           <w:p>
             <w:r>
@@ -1530,7 +1461,7 @@
         </w:tc>
         <w:tc>
           <w:tcPr>
-            <w:tcW w:w="7510" w:type="dxa"/>
+            <w:tcW w:w="7420" w:type="dxa"/>
           </w:tcPr>
           <w:p>
             <w:pPr>
@@ -1573,44 +1504,24 @@
               <w:rPr>
                 <w:noProof/>
               </w:rPr>
-              <w:t xml:space="preserve"> and </w:t>
-            </w:r>
-            <w:r>
-              <w:rPr>
-                <w:noProof/>
-              </w:rPr>
-              <w:t xml:space="preserve">“Stream’s admin state is </w:t>
-            </w:r>
-            <w:r>
-              <w:rPr>
-                <w:noProof/>
-              </w:rPr>
-              <w:t>up</w:t>
-            </w:r>
-            <w:r>
-              <w:rPr>
-                <w:noProof/>
-              </w:rPr>
-              <w:t xml:space="preserve"> ”</w:t>
-            </w:r>
-          </w:p>
-        </w:tc>
-        <w:tc>
-          <w:tcPr>
-            <w:tcW w:w="1306" w:type="dxa"/>
+              <w:t xml:space="preserve"> and “Stream’s admin state is up ”</w:t>
+            </w:r>
+          </w:p>
+        </w:tc>
+        <w:tc>
+          <w:tcPr>
+            <w:tcW w:w="1260" w:type="dxa"/>
           </w:tcPr>
           <w:p/>
         </w:tc>
         <w:tc>
           <w:tcPr>
-            <w:tcW w:w="1124" w:type="dxa"/>
+            <w:tcW w:w="1260" w:type="dxa"/>
           </w:tcPr>
           <w:p>
             <w:r>
               <w:t>Application runs</w:t>
             </w:r>
-            <w:bookmarkStart w:id="0" w:name="_GoBack"/>
-            <w:bookmarkEnd w:id="0"/>
           </w:p>
         </w:tc>
       </w:tr>
@@ -1622,47 +1533,74 @@
           <w:tcPr>
             <w:tcW w:w="540" w:type="dxa"/>
           </w:tcPr>
+          <w:p>
+            <w:r>
+              <w:t>14</w:t>
+            </w:r>
+          </w:p>
+        </w:tc>
+        <w:tc>
+          <w:tcPr>
+            <w:tcW w:w="999" w:type="dxa"/>
+          </w:tcPr>
+          <w:p>
+            <w:r>
+              <w:t>07/28/2016</w:t>
+            </w:r>
+          </w:p>
+        </w:tc>
+        <w:tc>
+          <w:tcPr>
+            <w:tcW w:w="3551" w:type="dxa"/>
+          </w:tcPr>
+          <w:p>
+            <w:pPr>
+              <w:rPr>
+                <w:b/>
+              </w:rPr>
+            </w:pPr>
+            <w:r>
+              <w:rPr>
+                <w:b/>
+              </w:rPr>
+              <w:t>Report generation failed</w:t>
+            </w:r>
+          </w:p>
+          <w:p>
+            <w:r>
+              <w:t xml:space="preserve"> Generate report is creating an empty report</w:t>
+            </w:r>
+          </w:p>
+        </w:tc>
+        <w:tc>
+          <w:tcPr>
+            <w:tcW w:w="7420" w:type="dxa"/>
+          </w:tcPr>
+          <w:p>
+            <w:pPr>
+              <w:rPr>
+                <w:noProof/>
+              </w:rPr>
+            </w:pPr>
+            <w:r>
+              <w:rPr>
+                <w:noProof/>
+              </w:rPr>
+              <w:t>Report generated pop up appears though.</w:t>
+            </w:r>
+            <w:bookmarkStart w:id="0" w:name="_GoBack"/>
+            <w:bookmarkEnd w:id="0"/>
+          </w:p>
+        </w:tc>
+        <w:tc>
+          <w:tcPr>
+            <w:tcW w:w="1260" w:type="dxa"/>
+          </w:tcPr>
           <w:p/>
         </w:tc>
         <w:tc>
           <w:tcPr>
-            <w:tcW w:w="999" w:type="dxa"/>
-          </w:tcPr>
-          <w:p/>
-        </w:tc>
-        <w:tc>
-          <w:tcPr>
-            <w:tcW w:w="3551" w:type="dxa"/>
-          </w:tcPr>
-          <w:p>
-            <w:pPr>
-              <w:rPr>
-                <w:b/>
-              </w:rPr>
-            </w:pPr>
-          </w:p>
-        </w:tc>
-        <w:tc>
-          <w:tcPr>
-            <w:tcW w:w="7510" w:type="dxa"/>
-          </w:tcPr>
-          <w:p>
-            <w:pPr>
-              <w:rPr>
-                <w:noProof/>
-              </w:rPr>
-            </w:pPr>
-          </w:p>
-        </w:tc>
-        <w:tc>
-          <w:tcPr>
-            <w:tcW w:w="1306" w:type="dxa"/>
-          </w:tcPr>
-          <w:p/>
-        </w:tc>
-        <w:tc>
-          <w:tcPr>
-            <w:tcW w:w="1124" w:type="dxa"/>
+            <w:tcW w:w="1260" w:type="dxa"/>
           </w:tcPr>
           <w:p/>
         </w:tc>
@@ -1738,13 +1676,8 @@
     <w:pPr>
       <w:pStyle w:val="Header"/>
     </w:pPr>
-    <w:proofErr w:type="spellStart"/>
     <w:r>
-      <w:t>Livelook</w:t>
-    </w:r>
-    <w:proofErr w:type="spellEnd"/>
-    <w:r>
-      <w:t xml:space="preserve"> NetXpress B1.0</w:t>
+      <w:t>Livelook NetXpress B1.0</w:t>
     </w:r>
   </w:p>
 </w:hdr>

</xml_diff>